<commit_message>
Fixed typos and URL reported by Dario.
git-svn-id: http://mocean-sdk-android.googlecode.com/svn/trunk@189 f3a8e223-0ac0-4266-b396-771bc5b56a4e
</commit_message>
<xml_diff>
--- a/Documentation/Getting Started with the Mocean Android SDK.docx
+++ b/Documentation/Getting Started with the Mocean Android SDK.docx
@@ -1299,7 +1299,7 @@
           <w:rPr>
             <w:rStyle w:val="Hyperlink"/>
           </w:rPr>
-          <w:t>http://developer.mojiva.com/Main_Page</w:t>
+          <w:t>http://developer.moceanmobile.com/Main_Page</w:t>
         </w:r>
       </w:hyperlink>
       <w:r>
@@ -3072,7 +3072,10 @@
         <w:t xml:space="preserve">: this is setup through the </w:t>
       </w:r>
       <w:r>
-        <w:t>Motion Mobile UI</w:t>
+        <w:t>Mocean</w:t>
+      </w:r>
+      <w:r>
+        <w:t xml:space="preserve"> Mobile UI</w:t>
       </w:r>
       <w:r>
         <w:t xml:space="preserve"> when you setup ad feeds to display content in your application. Typically a “site” will be used to identify one of your applications and distinguish it from another of your applications.</w:t>
@@ -3147,7 +3150,10 @@
         <w:t xml:space="preserve">for that location. Zones are created through the </w:t>
       </w:r>
       <w:r>
-        <w:t>Motion Mobile UI</w:t>
+        <w:t>Mocean</w:t>
+      </w:r>
+      <w:r>
+        <w:t xml:space="preserve"> Mobile UI</w:t>
       </w:r>
       <w:r>
         <w:t xml:space="preserve"> and target content to ad placements in your application.</w:t>
@@ -8687,7 +8693,7 @@
           <w:rPr>
             <w:rStyle w:val="Hyperlink"/>
           </w:rPr>
-          <w:t>http://developer.mojiva.com/Main_Page</w:t>
+          <w:t>http://developer.moceanmobile.com/Main_Page</w:t>
         </w:r>
       </w:hyperlink>
       <w:r>
@@ -8696,12 +8702,7 @@
     </w:p>
     <w:p/>
     <w:sectPr>
-      <w:headerReference w:type="even" r:id="rId21"/>
-      <w:headerReference w:type="default" r:id="rId22"/>
-      <w:footerReference w:type="even" r:id="rId23"/>
-      <w:footerReference w:type="default" r:id="rId24"/>
-      <w:headerReference w:type="first" r:id="rId25"/>
-      <w:footerReference w:type="first" r:id="rId26"/>
+      <w:footerReference w:type="default" r:id="rId21"/>
       <w:pgSz w:w="12240" w:h="15840"/>
       <w:pgMar w:top="1440" w:right="1440" w:bottom="1440" w:left="1440" w:header="720" w:footer="720" w:gutter="0"/>
       <w:cols w:space="720"/>
@@ -8741,16 +8742,6 @@
   <w:p>
     <w:pPr>
       <w:pStyle w:val="Footer"/>
-    </w:pPr>
-  </w:p>
-</w:ftr>
-</file>
-
-<file path=word/footer2.xml><?xml version="1.0" encoding="utf-8"?>
-<w:ftr xmlns:ve="http://schemas.openxmlformats.org/markup-compatibility/2006" xmlns:o="urn:schemas-microsoft-com:office:office" xmlns:r="http://schemas.openxmlformats.org/officeDocument/2006/relationships" xmlns:m="http://schemas.openxmlformats.org/officeDocument/2006/math" xmlns:v="urn:schemas-microsoft-com:vml" xmlns:wp="http://schemas.openxmlformats.org/drawingml/2006/wordprocessingDrawing" xmlns:w10="urn:schemas-microsoft-com:office:word" xmlns:w="http://schemas.openxmlformats.org/wordprocessingml/2006/main" xmlns:wne="http://schemas.microsoft.com/office/word/2006/wordml">
-  <w:p>
-    <w:pPr>
-      <w:pStyle w:val="Footer"/>
       <w:pBdr>
         <w:top w:val="thinThickSmallGap" w:sz="24" w:space="1" w:color="622423" w:themeColor="accent2" w:themeShade="7F"/>
       </w:pBdr>
@@ -8812,14 +8803,21 @@
         <w:sz w:val="16"/>
         <w:szCs w:val="16"/>
       </w:rPr>
-      <w:t>5</w:t>
+      <w:t>6</w:t>
     </w:r>
     <w:r>
       <w:rPr>
         <w:sz w:val="16"/>
         <w:szCs w:val="16"/>
       </w:rPr>
-      <w:t xml:space="preserve"> 2012-06-25</w:t>
+      <w:t xml:space="preserve"> 2012-06-2</w:t>
+    </w:r>
+    <w:r>
+      <w:rPr>
+        <w:sz w:val="16"/>
+        <w:szCs w:val="16"/>
+      </w:rPr>
+      <w:t>8</w:t>
     </w:r>
     <w:r>
       <w:rPr>
@@ -8855,7 +8853,7 @@
         <w:rFonts w:asciiTheme="majorHAnsi" w:hAnsiTheme="majorHAnsi"/>
         <w:noProof/>
       </w:rPr>
-      <w:t>2</w:t>
+      <w:t>4</w:t>
     </w:r>
     <w:r>
       <w:fldChar w:fldCharType="end"/>
@@ -8864,16 +8862,6 @@
 </w:ftr>
 </file>
 
-<file path=word/footer3.xml><?xml version="1.0" encoding="utf-8"?>
-<w:ftr xmlns:ve="http://schemas.openxmlformats.org/markup-compatibility/2006" xmlns:o="urn:schemas-microsoft-com:office:office" xmlns:r="http://schemas.openxmlformats.org/officeDocument/2006/relationships" xmlns:m="http://schemas.openxmlformats.org/officeDocument/2006/math" xmlns:v="urn:schemas-microsoft-com:vml" xmlns:wp="http://schemas.openxmlformats.org/drawingml/2006/wordprocessingDrawing" xmlns:w10="urn:schemas-microsoft-com:office:word" xmlns:w="http://schemas.openxmlformats.org/wordprocessingml/2006/main" xmlns:wne="http://schemas.microsoft.com/office/word/2006/wordml">
-  <w:p>
-    <w:pPr>
-      <w:pStyle w:val="Footer"/>
-    </w:pPr>
-  </w:p>
-</w:ftr>
-</file>
-
 <file path=word/footnotes.xml><?xml version="1.0" encoding="utf-8"?>
 <w:footnotes xmlns:ve="http://schemas.openxmlformats.org/markup-compatibility/2006" xmlns:o="urn:schemas-microsoft-com:office:office" xmlns:r="http://schemas.openxmlformats.org/officeDocument/2006/relationships" xmlns:m="http://schemas.openxmlformats.org/officeDocument/2006/math" xmlns:v="urn:schemas-microsoft-com:vml" xmlns:wp="http://schemas.openxmlformats.org/drawingml/2006/wordprocessingDrawing" xmlns:w10="urn:schemas-microsoft-com:office:word" xmlns:w="http://schemas.openxmlformats.org/wordprocessingml/2006/main" xmlns:wne="http://schemas.microsoft.com/office/word/2006/wordml">
   <w:footnote w:type="separator" w:id="-1">
@@ -8897,36 +8885,6 @@
     </w:p>
   </w:footnote>
 </w:footnotes>
-</file>
-
-<file path=word/header1.xml><?xml version="1.0" encoding="utf-8"?>
-<w:hdr xmlns:ve="http://schemas.openxmlformats.org/markup-compatibility/2006" xmlns:o="urn:schemas-microsoft-com:office:office" xmlns:r="http://schemas.openxmlformats.org/officeDocument/2006/relationships" xmlns:m="http://schemas.openxmlformats.org/officeDocument/2006/math" xmlns:v="urn:schemas-microsoft-com:vml" xmlns:wp="http://schemas.openxmlformats.org/drawingml/2006/wordprocessingDrawing" xmlns:w10="urn:schemas-microsoft-com:office:word" xmlns:w="http://schemas.openxmlformats.org/wordprocessingml/2006/main" xmlns:wne="http://schemas.microsoft.com/office/word/2006/wordml">
-  <w:p>
-    <w:pPr>
-      <w:pStyle w:val="Header"/>
-    </w:pPr>
-  </w:p>
-</w:hdr>
-</file>
-
-<file path=word/header2.xml><?xml version="1.0" encoding="utf-8"?>
-<w:hdr xmlns:ve="http://schemas.openxmlformats.org/markup-compatibility/2006" xmlns:o="urn:schemas-microsoft-com:office:office" xmlns:r="http://schemas.openxmlformats.org/officeDocument/2006/relationships" xmlns:m="http://schemas.openxmlformats.org/officeDocument/2006/math" xmlns:v="urn:schemas-microsoft-com:vml" xmlns:wp="http://schemas.openxmlformats.org/drawingml/2006/wordprocessingDrawing" xmlns:w10="urn:schemas-microsoft-com:office:word" xmlns:w="http://schemas.openxmlformats.org/wordprocessingml/2006/main" xmlns:wne="http://schemas.microsoft.com/office/word/2006/wordml">
-  <w:p>
-    <w:pPr>
-      <w:pStyle w:val="Header"/>
-    </w:pPr>
-  </w:p>
-</w:hdr>
-</file>
-
-<file path=word/header3.xml><?xml version="1.0" encoding="utf-8"?>
-<w:hdr xmlns:ve="http://schemas.openxmlformats.org/markup-compatibility/2006" xmlns:o="urn:schemas-microsoft-com:office:office" xmlns:r="http://schemas.openxmlformats.org/officeDocument/2006/relationships" xmlns:m="http://schemas.openxmlformats.org/officeDocument/2006/math" xmlns:v="urn:schemas-microsoft-com:vml" xmlns:wp="http://schemas.openxmlformats.org/drawingml/2006/wordprocessingDrawing" xmlns:w10="urn:schemas-microsoft-com:office:word" xmlns:w="http://schemas.openxmlformats.org/wordprocessingml/2006/main" xmlns:wne="http://schemas.microsoft.com/office/word/2006/wordml">
-  <w:p>
-    <w:pPr>
-      <w:pStyle w:val="Header"/>
-    </w:pPr>
-  </w:p>
-</w:hdr>
 </file>
 
 <file path=word/numbering.xml><?xml version="1.0" encoding="utf-8"?>
@@ -11191,7 +11149,7 @@
 </file>
 
 <file path=customXml/itemProps1.xml><?xml version="1.0" encoding="utf-8"?>
-<ds:datastoreItem xmlns:ds="http://schemas.openxmlformats.org/officeDocument/2006/customXml" ds:itemID="{398FCECF-2B5E-4E69-A3A3-F2047775DA09}">
+<ds:datastoreItem xmlns:ds="http://schemas.openxmlformats.org/officeDocument/2006/customXml" ds:itemID="{E000B098-0FC4-4279-A19E-F8CD9C18948D}">
   <ds:schemaRefs>
     <ds:schemaRef ds:uri="http://schemas.openxmlformats.org/officeDocument/2006/bibliography"/>
   </ds:schemaRefs>

</xml_diff>